<commit_message>
begin re-edit report 4
</commit_message>
<xml_diff>
--- a/Word/20151910042-刘鹏-C实验01-简单程序设计调试.docx
+++ b/Word/20151910042-刘鹏-C实验01-简单程序设计调试.docx
@@ -4,7 +4,7 @@
   <w:body>
     <w:p>
       <w:pPr>
-        <w:pStyle w:val="a8"/>
+        <w:pStyle w:val="a0"/>
       </w:pPr>
       <w:bookmarkStart w:id="0" w:name="_Toc452195911"/>
       <w:r>
@@ -22,6 +22,8 @@
         </w:rPr>
         <w:t>《高级语言程序设计》</w:t>
       </w:r>
+      <w:bookmarkStart w:id="1" w:name="_GoBack"/>
+      <w:bookmarkEnd w:id="1"/>
       <w:r>
         <w:rPr>
           <w:rFonts w:hint="eastAsia"/>
@@ -614,7 +616,6 @@
     <w:p>
       <w:pPr>
         <w:pStyle w:val="1"/>
-        <w:spacing w:before="120" w:after="120"/>
       </w:pPr>
       <w:r>
         <w:rPr>
@@ -625,7 +626,7 @@
     </w:p>
     <w:p>
       <w:pPr>
-        <w:pStyle w:val="af6"/>
+        <w:pStyle w:val="af5"/>
         <w:numPr>
           <w:ilvl w:val="0"/>
           <w:numId w:val="44"/>
@@ -681,7 +682,7 @@
     </w:p>
     <w:p>
       <w:pPr>
-        <w:pStyle w:val="af6"/>
+        <w:pStyle w:val="af5"/>
         <w:numPr>
           <w:ilvl w:val="0"/>
           <w:numId w:val="44"/>
@@ -753,7 +754,7 @@
     </w:p>
     <w:p>
       <w:pPr>
-        <w:pStyle w:val="af6"/>
+        <w:pStyle w:val="af5"/>
         <w:numPr>
           <w:ilvl w:val="0"/>
           <w:numId w:val="44"/>
@@ -793,7 +794,7 @@
     </w:p>
     <w:p>
       <w:pPr>
-        <w:pStyle w:val="af6"/>
+        <w:pStyle w:val="af5"/>
         <w:numPr>
           <w:ilvl w:val="0"/>
           <w:numId w:val="44"/>
@@ -817,7 +818,7 @@
     </w:p>
     <w:p>
       <w:pPr>
-        <w:pStyle w:val="af6"/>
+        <w:pStyle w:val="af5"/>
         <w:numPr>
           <w:ilvl w:val="0"/>
           <w:numId w:val="44"/>
@@ -865,7 +866,7 @@
     </w:p>
     <w:p>
       <w:pPr>
-        <w:pStyle w:val="af6"/>
+        <w:pStyle w:val="af5"/>
         <w:numPr>
           <w:ilvl w:val="0"/>
           <w:numId w:val="44"/>
@@ -921,7 +922,7 @@
     </w:p>
     <w:p>
       <w:pPr>
-        <w:pStyle w:val="af6"/>
+        <w:pStyle w:val="af5"/>
         <w:numPr>
           <w:ilvl w:val="0"/>
           <w:numId w:val="44"/>
@@ -977,7 +978,7 @@
     </w:p>
     <w:p>
       <w:pPr>
-        <w:pStyle w:val="af6"/>
+        <w:pStyle w:val="af5"/>
         <w:numPr>
           <w:ilvl w:val="0"/>
           <w:numId w:val="44"/>
@@ -1034,7 +1035,6 @@
     <w:p>
       <w:pPr>
         <w:pStyle w:val="1"/>
-        <w:spacing w:before="120" w:after="120"/>
         <w:rPr>
           <w:szCs w:val="24"/>
         </w:rPr>
@@ -1118,7 +1118,6 @@
     <w:p>
       <w:pPr>
         <w:pStyle w:val="1"/>
-        <w:spacing w:before="120" w:after="120"/>
         <w:sectPr>
           <w:footerReference w:type="default" r:id="rId8"/>
           <w:pgSz w:w="13608" w:h="16840"/>
@@ -1137,7 +1136,6 @@
     <w:p>
       <w:pPr>
         <w:pStyle w:val="2"/>
-        <w:spacing w:before="120" w:after="120"/>
       </w:pPr>
       <w:r>
         <w:rPr>
@@ -1520,7 +1518,7 @@
     </w:p>
     <w:p>
       <w:pPr>
-        <w:pStyle w:val="a5"/>
+        <w:pStyle w:val="a6"/>
       </w:pPr>
       <w:r>
         <w:rPr>
@@ -1589,7 +1587,7 @@
     </w:p>
     <w:p>
       <w:pPr>
-        <w:pStyle w:val="a5"/>
+        <w:pStyle w:val="a6"/>
       </w:pPr>
       <w:r>
         <w:rPr>
@@ -1636,7 +1634,6 @@
     <w:p>
       <w:pPr>
         <w:pStyle w:val="2"/>
-        <w:spacing w:before="120" w:after="120"/>
       </w:pPr>
       <w:r>
         <w:rPr>
@@ -1733,7 +1730,6 @@
     <w:p>
       <w:pPr>
         <w:pStyle w:val="2"/>
-        <w:spacing w:before="120" w:after="120"/>
       </w:pPr>
       <w:r>
         <w:rPr>
@@ -4027,7 +4023,7 @@
     </w:tbl>
     <w:p>
       <w:pPr>
-        <w:pStyle w:val="af6"/>
+        <w:pStyle w:val="af5"/>
         <w:rPr>
           <w:rFonts w:ascii="Times New Roman" w:hAnsi="Times New Roman"/>
         </w:rPr>
@@ -4036,7 +4032,6 @@
     <w:p>
       <w:pPr>
         <w:pStyle w:val="2"/>
-        <w:spacing w:before="120" w:after="120"/>
       </w:pPr>
       <w:r>
         <w:rPr>
@@ -4093,7 +4088,6 @@
     <w:p>
       <w:pPr>
         <w:pStyle w:val="2"/>
-        <w:spacing w:before="120" w:after="120"/>
       </w:pPr>
       <w:r>
         <w:rPr>
@@ -4199,7 +4193,7 @@
           </w:tcPr>
           <w:p>
             <w:pPr>
-              <w:pStyle w:val="af6"/>
+              <w:pStyle w:val="af5"/>
               <w:rPr>
                 <w:rFonts w:ascii="Consolas" w:hAnsi="Consolas"/>
               </w:rPr>
@@ -4213,7 +4207,7 @@
           </w:p>
           <w:p>
             <w:pPr>
-              <w:pStyle w:val="af6"/>
+              <w:pStyle w:val="af5"/>
               <w:rPr>
                 <w:rFonts w:ascii="Consolas" w:hAnsi="Consolas"/>
               </w:rPr>
@@ -4227,7 +4221,7 @@
           </w:p>
           <w:p>
             <w:pPr>
-              <w:pStyle w:val="af6"/>
+              <w:pStyle w:val="af5"/>
               <w:rPr>
                 <w:rFonts w:ascii="Consolas" w:hAnsi="Consolas"/>
               </w:rPr>
@@ -4241,7 +4235,7 @@
           </w:p>
           <w:p>
             <w:pPr>
-              <w:pStyle w:val="af6"/>
+              <w:pStyle w:val="af5"/>
               <w:rPr>
                 <w:rFonts w:ascii="Consolas" w:hAnsi="Consolas"/>
               </w:rPr>
@@ -4255,7 +4249,7 @@
           </w:p>
           <w:p>
             <w:pPr>
-              <w:pStyle w:val="af6"/>
+              <w:pStyle w:val="af5"/>
               <w:rPr>
                 <w:rFonts w:ascii="Consolas" w:hAnsi="Consolas"/>
               </w:rPr>
@@ -4269,7 +4263,7 @@
           </w:p>
           <w:p>
             <w:pPr>
-              <w:pStyle w:val="af6"/>
+              <w:pStyle w:val="af5"/>
               <w:rPr>
                 <w:rFonts w:ascii="Consolas" w:hAnsi="Consolas"/>
               </w:rPr>
@@ -4283,7 +4277,7 @@
           </w:p>
           <w:p>
             <w:pPr>
-              <w:pStyle w:val="af6"/>
+              <w:pStyle w:val="af5"/>
               <w:rPr>
                 <w:rFonts w:ascii="Consolas" w:hAnsi="Consolas"/>
               </w:rPr>
@@ -4297,7 +4291,7 @@
           </w:p>
           <w:p>
             <w:pPr>
-              <w:pStyle w:val="af6"/>
+              <w:pStyle w:val="af5"/>
               <w:rPr>
                 <w:rFonts w:ascii="Consolas" w:hAnsi="Consolas"/>
               </w:rPr>
@@ -4311,7 +4305,7 @@
           </w:p>
           <w:p>
             <w:pPr>
-              <w:pStyle w:val="af6"/>
+              <w:pStyle w:val="af5"/>
               <w:rPr>
                 <w:rFonts w:ascii="Consolas" w:hAnsi="Consolas"/>
               </w:rPr>
@@ -4325,7 +4319,7 @@
           </w:p>
           <w:p>
             <w:pPr>
-              <w:pStyle w:val="af6"/>
+              <w:pStyle w:val="af5"/>
               <w:rPr>
                 <w:rFonts w:ascii="Consolas" w:hAnsi="Consolas"/>
               </w:rPr>
@@ -4339,7 +4333,7 @@
           </w:p>
           <w:p>
             <w:pPr>
-              <w:pStyle w:val="af6"/>
+              <w:pStyle w:val="af5"/>
               <w:rPr>
                 <w:rFonts w:ascii="Consolas" w:hAnsi="Consolas"/>
               </w:rPr>
@@ -4353,7 +4347,7 @@
           </w:p>
           <w:p>
             <w:pPr>
-              <w:pStyle w:val="af6"/>
+              <w:pStyle w:val="af5"/>
               <w:rPr>
                 <w:rFonts w:ascii="Consolas" w:hAnsi="Consolas"/>
               </w:rPr>
@@ -4367,9 +4361,9 @@
           </w:p>
           <w:p>
             <w:pPr>
-              <w:pStyle w:val="af6"/>
-              <w:rPr>
-                <w:rFonts w:ascii="Consolas" w:hAnsi="Consolas" w:hint="eastAsia"/>
+              <w:pStyle w:val="af5"/>
+              <w:rPr>
+                <w:rFonts w:ascii="Consolas" w:hAnsi="Consolas"/>
               </w:rPr>
             </w:pPr>
             <w:r>
@@ -4495,7 +4489,7 @@
               <w:spacing w:line="280" w:lineRule="exact"/>
               <w:jc w:val="left"/>
               <w:rPr>
-                <w:rFonts w:ascii="Consolas" w:hAnsi="Consolas" w:cs="宋体" w:hint="eastAsia"/>
+                <w:rFonts w:ascii="Consolas" w:hAnsi="Consolas" w:cs="宋体"/>
                 <w:color w:val="000000"/>
                 <w:sz w:val="20"/>
                 <w:szCs w:val="20"/>
@@ -4566,7 +4560,7 @@
               <w:spacing w:line="280" w:lineRule="exact"/>
               <w:jc w:val="left"/>
               <w:rPr>
-                <w:rFonts w:ascii="Consolas" w:hAnsi="Consolas" w:cs="宋体" w:hint="eastAsia"/>
+                <w:rFonts w:ascii="Consolas" w:hAnsi="Consolas" w:cs="宋体"/>
                 <w:b/>
                 <w:bCs/>
                 <w:color w:val="000080"/>
@@ -4910,7 +4904,7 @@
     </w:p>
     <w:p>
       <w:pPr>
-        <w:pStyle w:val="a5"/>
+        <w:pStyle w:val="a6"/>
       </w:pPr>
       <w:r>
         <w:rPr>
@@ -4956,7 +4950,6 @@
     <w:p>
       <w:pPr>
         <w:pStyle w:val="2"/>
-        <w:spacing w:before="120" w:after="120"/>
       </w:pPr>
       <w:r>
         <w:rPr>
@@ -5020,7 +5013,7 @@
           </w:tcPr>
           <w:p>
             <w:pPr>
-              <w:pStyle w:val="af6"/>
+              <w:pStyle w:val="af5"/>
               <w:rPr>
                 <w:rFonts w:ascii="Consolas" w:hAnsi="Consolas"/>
               </w:rPr>
@@ -5034,7 +5027,7 @@
           </w:p>
           <w:p>
             <w:pPr>
-              <w:pStyle w:val="af6"/>
+              <w:pStyle w:val="af5"/>
               <w:rPr>
                 <w:rFonts w:ascii="Consolas" w:hAnsi="Consolas"/>
               </w:rPr>
@@ -5048,7 +5041,7 @@
           </w:p>
           <w:p>
             <w:pPr>
-              <w:pStyle w:val="af6"/>
+              <w:pStyle w:val="af5"/>
               <w:rPr>
                 <w:rFonts w:ascii="Consolas" w:hAnsi="Consolas"/>
               </w:rPr>
@@ -5062,7 +5055,7 @@
           </w:p>
           <w:p>
             <w:pPr>
-              <w:pStyle w:val="af6"/>
+              <w:pStyle w:val="af5"/>
               <w:rPr>
                 <w:rFonts w:ascii="Consolas" w:hAnsi="Consolas"/>
               </w:rPr>
@@ -5076,7 +5069,7 @@
           </w:p>
           <w:p>
             <w:pPr>
-              <w:pStyle w:val="af6"/>
+              <w:pStyle w:val="af5"/>
               <w:rPr>
                 <w:rFonts w:ascii="Consolas" w:hAnsi="Consolas"/>
               </w:rPr>
@@ -5090,7 +5083,7 @@
           </w:p>
           <w:p>
             <w:pPr>
-              <w:pStyle w:val="af6"/>
+              <w:pStyle w:val="af5"/>
               <w:rPr>
                 <w:rFonts w:ascii="Consolas" w:hAnsi="Consolas"/>
               </w:rPr>
@@ -5104,7 +5097,7 @@
           </w:p>
           <w:p>
             <w:pPr>
-              <w:pStyle w:val="af6"/>
+              <w:pStyle w:val="af5"/>
               <w:rPr>
                 <w:rFonts w:ascii="Consolas" w:hAnsi="Consolas"/>
               </w:rPr>
@@ -5118,7 +5111,7 @@
           </w:p>
           <w:p>
             <w:pPr>
-              <w:pStyle w:val="af6"/>
+              <w:pStyle w:val="af5"/>
               <w:rPr>
                 <w:rFonts w:ascii="Consolas" w:hAnsi="Consolas"/>
               </w:rPr>
@@ -5132,7 +5125,7 @@
           </w:p>
           <w:p>
             <w:pPr>
-              <w:pStyle w:val="af6"/>
+              <w:pStyle w:val="af5"/>
               <w:rPr>
                 <w:rFonts w:ascii="Consolas" w:hAnsi="Consolas"/>
               </w:rPr>
@@ -5146,7 +5139,7 @@
           </w:p>
           <w:p>
             <w:pPr>
-              <w:pStyle w:val="af6"/>
+              <w:pStyle w:val="af5"/>
               <w:rPr>
                 <w:rFonts w:ascii="Consolas" w:hAnsi="Consolas"/>
               </w:rPr>
@@ -5160,7 +5153,7 @@
           </w:p>
           <w:p>
             <w:pPr>
-              <w:pStyle w:val="af6"/>
+              <w:pStyle w:val="af5"/>
               <w:rPr>
                 <w:rFonts w:ascii="Consolas" w:hAnsi="Consolas"/>
               </w:rPr>
@@ -5175,7 +5168,7 @@
           </w:p>
           <w:p>
             <w:pPr>
-              <w:pStyle w:val="af6"/>
+              <w:pStyle w:val="af5"/>
               <w:rPr>
                 <w:rFonts w:ascii="Consolas" w:hAnsi="Consolas"/>
               </w:rPr>
@@ -5189,9 +5182,9 @@
           </w:p>
           <w:p>
             <w:pPr>
-              <w:pStyle w:val="af6"/>
-              <w:rPr>
-                <w:rFonts w:ascii="Consolas" w:hAnsi="Consolas" w:hint="eastAsia"/>
+              <w:pStyle w:val="af5"/>
+              <w:rPr>
+                <w:rFonts w:ascii="Consolas" w:hAnsi="Consolas"/>
               </w:rPr>
             </w:pPr>
             <w:r>
@@ -5318,7 +5311,7 @@
               <w:spacing w:line="280" w:lineRule="exact"/>
               <w:jc w:val="left"/>
               <w:rPr>
-                <w:rFonts w:ascii="Consolas" w:hAnsi="Consolas" w:cs="宋体" w:hint="eastAsia"/>
+                <w:rFonts w:ascii="Consolas" w:hAnsi="Consolas" w:cs="宋体"/>
                 <w:color w:val="000000"/>
                 <w:sz w:val="20"/>
                 <w:szCs w:val="20"/>
@@ -5736,7 +5729,7 @@
     </w:p>
     <w:p>
       <w:pPr>
-        <w:pStyle w:val="a5"/>
+        <w:pStyle w:val="a6"/>
       </w:pPr>
       <w:r>
         <w:rPr>
@@ -5783,7 +5776,6 @@
     <w:p>
       <w:pPr>
         <w:pStyle w:val="2"/>
-        <w:spacing w:before="120" w:after="120"/>
       </w:pPr>
       <w:r>
         <w:rPr>
@@ -5861,7 +5853,7 @@
           </w:tcPr>
           <w:p>
             <w:pPr>
-              <w:pStyle w:val="af6"/>
+              <w:pStyle w:val="af5"/>
               <w:rPr>
                 <w:rFonts w:ascii="Consolas" w:hAnsi="Consolas"/>
               </w:rPr>
@@ -5875,7 +5867,7 @@
           </w:p>
           <w:p>
             <w:pPr>
-              <w:pStyle w:val="af6"/>
+              <w:pStyle w:val="af5"/>
               <w:rPr>
                 <w:rFonts w:ascii="Consolas" w:hAnsi="Consolas"/>
               </w:rPr>
@@ -5889,7 +5881,7 @@
           </w:p>
           <w:p>
             <w:pPr>
-              <w:pStyle w:val="af6"/>
+              <w:pStyle w:val="af5"/>
               <w:rPr>
                 <w:rFonts w:ascii="Consolas" w:hAnsi="Consolas"/>
               </w:rPr>
@@ -5903,7 +5895,7 @@
           </w:p>
           <w:p>
             <w:pPr>
-              <w:pStyle w:val="af6"/>
+              <w:pStyle w:val="af5"/>
               <w:rPr>
                 <w:rFonts w:ascii="Consolas" w:hAnsi="Consolas"/>
               </w:rPr>
@@ -5917,7 +5909,7 @@
           </w:p>
           <w:p>
             <w:pPr>
-              <w:pStyle w:val="af6"/>
+              <w:pStyle w:val="af5"/>
               <w:rPr>
                 <w:rFonts w:ascii="Consolas" w:hAnsi="Consolas"/>
               </w:rPr>
@@ -5931,7 +5923,7 @@
           </w:p>
           <w:p>
             <w:pPr>
-              <w:pStyle w:val="af6"/>
+              <w:pStyle w:val="af5"/>
               <w:rPr>
                 <w:rFonts w:ascii="Consolas" w:hAnsi="Consolas"/>
               </w:rPr>
@@ -5945,7 +5937,7 @@
           </w:p>
           <w:p>
             <w:pPr>
-              <w:pStyle w:val="af6"/>
+              <w:pStyle w:val="af5"/>
               <w:rPr>
                 <w:rFonts w:ascii="Consolas" w:hAnsi="Consolas"/>
               </w:rPr>
@@ -5959,7 +5951,7 @@
           </w:p>
           <w:p>
             <w:pPr>
-              <w:pStyle w:val="af6"/>
+              <w:pStyle w:val="af5"/>
               <w:rPr>
                 <w:rFonts w:ascii="Consolas" w:hAnsi="Consolas"/>
               </w:rPr>
@@ -5973,7 +5965,7 @@
           </w:p>
           <w:p>
             <w:pPr>
-              <w:pStyle w:val="af6"/>
+              <w:pStyle w:val="af5"/>
               <w:rPr>
                 <w:rFonts w:ascii="Consolas" w:hAnsi="Consolas"/>
               </w:rPr>
@@ -5987,7 +5979,7 @@
           </w:p>
           <w:p>
             <w:pPr>
-              <w:pStyle w:val="af6"/>
+              <w:pStyle w:val="af5"/>
               <w:rPr>
                 <w:rFonts w:ascii="Consolas" w:hAnsi="Consolas"/>
               </w:rPr>
@@ -6001,7 +5993,7 @@
           </w:p>
           <w:p>
             <w:pPr>
-              <w:pStyle w:val="af6"/>
+              <w:pStyle w:val="af5"/>
               <w:rPr>
                 <w:rFonts w:ascii="Consolas" w:hAnsi="Consolas"/>
               </w:rPr>
@@ -6015,7 +6007,7 @@
           </w:p>
           <w:p>
             <w:pPr>
-              <w:pStyle w:val="af6"/>
+              <w:pStyle w:val="af5"/>
               <w:rPr>
                 <w:rFonts w:ascii="Consolas" w:hAnsi="Consolas"/>
               </w:rPr>
@@ -6029,7 +6021,7 @@
           </w:p>
           <w:p>
             <w:pPr>
-              <w:pStyle w:val="af6"/>
+              <w:pStyle w:val="af5"/>
               <w:rPr>
                 <w:rFonts w:ascii="Consolas" w:hAnsi="Consolas"/>
               </w:rPr>
@@ -6043,7 +6035,7 @@
           </w:p>
           <w:p>
             <w:pPr>
-              <w:pStyle w:val="af6"/>
+              <w:pStyle w:val="af5"/>
               <w:rPr>
                 <w:rFonts w:ascii="Consolas" w:hAnsi="Consolas"/>
               </w:rPr>
@@ -6057,9 +6049,9 @@
           </w:p>
           <w:p>
             <w:pPr>
-              <w:pStyle w:val="af6"/>
-              <w:rPr>
-                <w:rFonts w:ascii="Consolas" w:hAnsi="Consolas" w:hint="eastAsia"/>
+              <w:pStyle w:val="af5"/>
+              <w:rPr>
+                <w:rFonts w:ascii="Consolas" w:hAnsi="Consolas"/>
               </w:rPr>
             </w:pPr>
             <w:r>
@@ -6185,7 +6177,7 @@
               <w:spacing w:line="280" w:lineRule="exact"/>
               <w:jc w:val="left"/>
               <w:rPr>
-                <w:rFonts w:ascii="Consolas" w:hAnsi="Consolas" w:cs="宋体" w:hint="eastAsia"/>
+                <w:rFonts w:ascii="Consolas" w:hAnsi="Consolas" w:cs="宋体"/>
                 <w:color w:val="000000"/>
                 <w:sz w:val="20"/>
                 <w:szCs w:val="20"/>
@@ -6242,7 +6234,7 @@
               <w:spacing w:line="280" w:lineRule="exact"/>
               <w:jc w:val="left"/>
               <w:rPr>
-                <w:rFonts w:ascii="Consolas" w:hAnsi="Consolas" w:cs="宋体" w:hint="eastAsia"/>
+                <w:rFonts w:ascii="Consolas" w:hAnsi="Consolas" w:cs="宋体"/>
                 <w:color w:val="804000"/>
                 <w:sz w:val="20"/>
                 <w:szCs w:val="20"/>
@@ -7047,7 +7039,7 @@
     </w:p>
     <w:p>
       <w:pPr>
-        <w:pStyle w:val="a5"/>
+        <w:pStyle w:val="a6"/>
       </w:pPr>
       <w:r>
         <w:rPr>
@@ -7093,7 +7085,7 @@
     </w:p>
     <w:p>
       <w:pPr>
-        <w:pStyle w:val="af6"/>
+        <w:pStyle w:val="af5"/>
         <w:rPr>
           <w:rFonts w:ascii="Times New Roman" w:hAnsi="Times New Roman"/>
         </w:rPr>
@@ -7102,7 +7094,6 @@
     <w:p>
       <w:pPr>
         <w:pStyle w:val="2"/>
-        <w:spacing w:before="120" w:after="120"/>
       </w:pPr>
       <w:r>
         <w:rPr>
@@ -7276,7 +7267,7 @@
           </w:tcPr>
           <w:p>
             <w:pPr>
-              <w:pStyle w:val="af6"/>
+              <w:pStyle w:val="af5"/>
               <w:rPr>
                 <w:rFonts w:ascii="Consolas" w:hAnsi="Consolas"/>
               </w:rPr>
@@ -7290,7 +7281,7 @@
           </w:p>
           <w:p>
             <w:pPr>
-              <w:pStyle w:val="af6"/>
+              <w:pStyle w:val="af5"/>
               <w:rPr>
                 <w:rFonts w:ascii="Consolas" w:hAnsi="Consolas"/>
               </w:rPr>
@@ -7304,7 +7295,7 @@
           </w:p>
           <w:p>
             <w:pPr>
-              <w:pStyle w:val="af6"/>
+              <w:pStyle w:val="af5"/>
               <w:rPr>
                 <w:rFonts w:ascii="Consolas" w:hAnsi="Consolas"/>
               </w:rPr>
@@ -7318,7 +7309,7 @@
           </w:p>
           <w:p>
             <w:pPr>
-              <w:pStyle w:val="af6"/>
+              <w:pStyle w:val="af5"/>
               <w:rPr>
                 <w:rFonts w:ascii="Consolas" w:hAnsi="Consolas"/>
               </w:rPr>
@@ -7332,7 +7323,7 @@
           </w:p>
           <w:p>
             <w:pPr>
-              <w:pStyle w:val="af6"/>
+              <w:pStyle w:val="af5"/>
               <w:rPr>
                 <w:rFonts w:ascii="Consolas" w:hAnsi="Consolas"/>
               </w:rPr>
@@ -7346,7 +7337,7 @@
           </w:p>
           <w:p>
             <w:pPr>
-              <w:pStyle w:val="af6"/>
+              <w:pStyle w:val="af5"/>
               <w:rPr>
                 <w:rFonts w:ascii="Consolas" w:hAnsi="Consolas"/>
               </w:rPr>
@@ -7360,7 +7351,7 @@
           </w:p>
           <w:p>
             <w:pPr>
-              <w:pStyle w:val="af6"/>
+              <w:pStyle w:val="af5"/>
               <w:rPr>
                 <w:rFonts w:ascii="Consolas" w:hAnsi="Consolas"/>
               </w:rPr>
@@ -7374,7 +7365,7 @@
           </w:p>
           <w:p>
             <w:pPr>
-              <w:pStyle w:val="af6"/>
+              <w:pStyle w:val="af5"/>
               <w:rPr>
                 <w:rFonts w:ascii="Consolas" w:hAnsi="Consolas"/>
               </w:rPr>
@@ -7388,7 +7379,7 @@
           </w:p>
           <w:p>
             <w:pPr>
-              <w:pStyle w:val="af6"/>
+              <w:pStyle w:val="af5"/>
               <w:rPr>
                 <w:rFonts w:ascii="Consolas" w:hAnsi="Consolas"/>
               </w:rPr>
@@ -7402,7 +7393,7 @@
           </w:p>
           <w:p>
             <w:pPr>
-              <w:pStyle w:val="af6"/>
+              <w:pStyle w:val="af5"/>
               <w:rPr>
                 <w:rFonts w:ascii="Consolas" w:hAnsi="Consolas"/>
               </w:rPr>
@@ -7416,7 +7407,7 @@
           </w:p>
           <w:p>
             <w:pPr>
-              <w:pStyle w:val="af6"/>
+              <w:pStyle w:val="af5"/>
               <w:rPr>
                 <w:rFonts w:ascii="Consolas" w:hAnsi="Consolas"/>
               </w:rPr>
@@ -7430,7 +7421,7 @@
           </w:p>
           <w:p>
             <w:pPr>
-              <w:pStyle w:val="af6"/>
+              <w:pStyle w:val="af5"/>
               <w:rPr>
                 <w:rFonts w:ascii="Consolas" w:hAnsi="Consolas"/>
               </w:rPr>
@@ -7444,7 +7435,7 @@
           </w:p>
           <w:p>
             <w:pPr>
-              <w:pStyle w:val="af6"/>
+              <w:pStyle w:val="af5"/>
               <w:rPr>
                 <w:rFonts w:ascii="Consolas" w:hAnsi="Consolas"/>
               </w:rPr>
@@ -7458,7 +7449,7 @@
           </w:p>
           <w:p>
             <w:pPr>
-              <w:pStyle w:val="af6"/>
+              <w:pStyle w:val="af5"/>
               <w:rPr>
                 <w:rFonts w:ascii="Consolas" w:hAnsi="Consolas"/>
               </w:rPr>
@@ -7472,19 +7463,17 @@
           </w:p>
           <w:p>
             <w:pPr>
-              <w:pStyle w:val="af6"/>
+              <w:pStyle w:val="af5"/>
+              <w:rPr>
+                <w:rFonts w:ascii="Consolas" w:hAnsi="Consolas"/>
+              </w:rPr>
+            </w:pPr>
+            <w:r>
               <w:rPr>
                 <w:rFonts w:ascii="Consolas" w:hAnsi="Consolas" w:hint="eastAsia"/>
               </w:rPr>
-            </w:pPr>
-            <w:r>
-              <w:rPr>
-                <w:rFonts w:ascii="Consolas" w:hAnsi="Consolas" w:hint="eastAsia"/>
-              </w:rPr>
               <w:t>15</w:t>
             </w:r>
-            <w:bookmarkStart w:id="1" w:name="_GoBack"/>
-            <w:bookmarkEnd w:id="1"/>
           </w:p>
         </w:tc>
         <w:tc>
@@ -7702,7 +7691,7 @@
               <w:spacing w:line="280" w:lineRule="exact"/>
               <w:jc w:val="left"/>
               <w:rPr>
-                <w:rFonts w:ascii="Consolas" w:hAnsi="Consolas" w:cs="宋体" w:hint="eastAsia"/>
+                <w:rFonts w:ascii="Consolas" w:hAnsi="Consolas" w:cs="宋体"/>
                 <w:color w:val="804000"/>
                 <w:sz w:val="20"/>
                 <w:szCs w:val="20"/>
@@ -8375,7 +8364,7 @@
     </w:p>
     <w:p>
       <w:pPr>
-        <w:pStyle w:val="a5"/>
+        <w:pStyle w:val="a6"/>
       </w:pPr>
       <w:r>
         <w:rPr>
@@ -8422,7 +8411,6 @@
     <w:p>
       <w:pPr>
         <w:pStyle w:val="2"/>
-        <w:spacing w:before="120" w:after="120"/>
       </w:pPr>
       <w:r>
         <w:rPr>
@@ -11390,7 +11378,7 @@
     </w:p>
     <w:p>
       <w:pPr>
-        <w:pStyle w:val="a5"/>
+        <w:pStyle w:val="a6"/>
       </w:pPr>
       <w:r>
         <w:rPr>
@@ -11437,7 +11425,6 @@
     <w:p>
       <w:pPr>
         <w:pStyle w:val="2"/>
-        <w:spacing w:before="120" w:after="120"/>
       </w:pPr>
       <w:r>
         <w:rPr>
@@ -11890,7 +11877,7 @@
             <w:pPr>
               <w:spacing w:line="280" w:lineRule="exact"/>
               <w:rPr>
-                <w:rFonts w:ascii="Consolas" w:hAnsi="Consolas" w:hint="eastAsia"/>
+                <w:rFonts w:ascii="Consolas" w:hAnsi="Consolas"/>
               </w:rPr>
             </w:pPr>
             <w:r>
@@ -13598,7 +13585,7 @@
     </w:p>
     <w:p>
       <w:pPr>
-        <w:pStyle w:val="a5"/>
+        <w:pStyle w:val="a6"/>
       </w:pPr>
       <w:r>
         <w:rPr>
@@ -13645,7 +13632,6 @@
     <w:p>
       <w:pPr>
         <w:pStyle w:val="2"/>
-        <w:spacing w:before="120" w:after="120"/>
       </w:pPr>
       <w:r>
         <w:rPr>
@@ -13663,7 +13649,6 @@
     <w:p>
       <w:pPr>
         <w:pStyle w:val="2"/>
-        <w:spacing w:before="120" w:after="120"/>
       </w:pPr>
     </w:p>
     <w:p>
@@ -14467,7 +14452,7 @@
     </w:tbl>
     <w:p>
       <w:pPr>
-        <w:pStyle w:val="af8"/>
+        <w:pStyle w:val="af7"/>
         <w:spacing w:before="120" w:after="120"/>
         <w:rPr>
           <w:iCs/>
@@ -14476,7 +14461,7 @@
       </w:pPr>
       <w:r>
         <w:rPr>
-          <w:rStyle w:val="afd"/>
+          <w:rStyle w:val="afc"/>
           <w:rFonts w:hint="eastAsia"/>
         </w:rPr>
         <w:t>注：字母或下</w:t>
@@ -14484,7 +14469,7 @@
       <w:proofErr w:type="gramStart"/>
       <w:r>
         <w:rPr>
-          <w:rStyle w:val="afd"/>
+          <w:rStyle w:val="afc"/>
           <w:rFonts w:hint="eastAsia"/>
         </w:rPr>
         <w:t>划开始</w:t>
@@ -14492,7 +14477,7 @@
       <w:proofErr w:type="gramEnd"/>
       <w:r>
         <w:rPr>
-          <w:rStyle w:val="afd"/>
+          <w:rStyle w:val="afc"/>
           <w:rFonts w:hint="eastAsia"/>
         </w:rPr>
         <w:t>的后跟</w:t>
@@ -14500,7 +14485,7 @@
       <w:proofErr w:type="gramStart"/>
       <w:r>
         <w:rPr>
-          <w:rStyle w:val="afd"/>
+          <w:rStyle w:val="afc"/>
           <w:rFonts w:hint="eastAsia"/>
         </w:rPr>
         <w:t>若</w:t>
@@ -14508,7 +14493,7 @@
       <w:proofErr w:type="gramEnd"/>
       <w:r>
         <w:rPr>
-          <w:rStyle w:val="afd"/>
+          <w:rStyle w:val="afc"/>
           <w:rFonts w:hint="eastAsia"/>
         </w:rPr>
         <w:t>于字母或下划线或数字组成的序列；不能和保留字相同；避免和系统函数名相同；大小写字母有别！</w:t>
@@ -14516,7 +14501,7 @@
     </w:p>
     <w:p>
       <w:pPr>
-        <w:pStyle w:val="af6"/>
+        <w:pStyle w:val="af5"/>
         <w:rPr>
           <w:rFonts w:ascii="Times New Roman" w:hAnsi="Times New Roman"/>
         </w:rPr>
@@ -14536,7 +14521,7 @@
     </w:p>
     <w:p>
       <w:pPr>
-        <w:pStyle w:val="af6"/>
+        <w:pStyle w:val="af5"/>
         <w:rPr>
           <w:rFonts w:ascii="Times New Roman" w:hAnsi="Times New Roman"/>
           <w:sz w:val="24"/>
@@ -14641,7 +14626,7 @@
     </w:p>
     <w:p>
       <w:pPr>
-        <w:pStyle w:val="af6"/>
+        <w:pStyle w:val="af5"/>
         <w:rPr>
           <w:rFonts w:ascii="Times New Roman" w:hAnsi="Times New Roman"/>
         </w:rPr>
@@ -14649,7 +14634,7 @@
     </w:p>
     <w:p>
       <w:pPr>
-        <w:pStyle w:val="af6"/>
+        <w:pStyle w:val="af5"/>
         <w:rPr>
           <w:rFonts w:ascii="Times New Roman" w:hAnsi="Times New Roman"/>
           <w:sz w:val="24"/>
@@ -14797,7 +14782,7 @@
     </w:p>
     <w:p>
       <w:pPr>
-        <w:pStyle w:val="af6"/>
+        <w:pStyle w:val="af5"/>
         <w:rPr>
           <w:rFonts w:ascii="Times New Roman" w:hAnsi="Times New Roman"/>
         </w:rPr>
@@ -15617,7 +15602,7 @@
     </w:p>
     <w:p>
       <w:pPr>
-        <w:pStyle w:val="af6"/>
+        <w:pStyle w:val="af5"/>
         <w:rPr>
           <w:rFonts w:ascii="Times New Roman" w:hAnsi="Times New Roman"/>
         </w:rPr>
@@ -15625,7 +15610,7 @@
     </w:p>
     <w:p>
       <w:pPr>
-        <w:pStyle w:val="af6"/>
+        <w:pStyle w:val="af5"/>
         <w:rPr>
           <w:rFonts w:ascii="Times New Roman" w:hAnsi="Times New Roman"/>
         </w:rPr>
@@ -16082,7 +16067,6 @@
     <w:p>
       <w:pPr>
         <w:pStyle w:val="1"/>
-        <w:spacing w:before="120" w:after="120"/>
       </w:pPr>
       <w:r>
         <w:rPr>
@@ -16516,7 +16500,6 @@
     <w:p>
       <w:pPr>
         <w:pStyle w:val="1"/>
-        <w:spacing w:before="120" w:after="120"/>
       </w:pPr>
       <w:r>
         <w:rPr>
@@ -16683,7 +16666,6 @@
     <w:p>
       <w:pPr>
         <w:pStyle w:val="1"/>
-        <w:spacing w:before="120" w:after="120"/>
       </w:pPr>
       <w:r>
         <w:fldChar w:fldCharType="end"/>
@@ -16749,7 +16731,7 @@
     <w:sdtContent>
       <w:p>
         <w:pPr>
-          <w:pStyle w:val="a6"/>
+          <w:pStyle w:val="a7"/>
           <w:jc w:val="center"/>
           <w:rPr>
             <w:rFonts w:ascii="Modern No. 20" w:hAnsi="Modern No. 20"/>
@@ -16809,7 +16791,7 @@
   </w:sdt>
   <w:p>
     <w:pPr>
-      <w:pStyle w:val="a6"/>
+      <w:pStyle w:val="a7"/>
     </w:pPr>
   </w:p>
 </w:ftr>
@@ -16838,7 +16820,7 @@
 <w:hdr xmlns:wpc="http://schemas.microsoft.com/office/word/2010/wordprocessingCanvas" xmlns:cx="http://schemas.microsoft.com/office/drawing/2014/chartex" xmlns:cx1="http://schemas.microsoft.com/office/drawing/2015/9/8/chartex" xmlns:cx2="http://schemas.microsoft.com/office/drawing/2015/10/21/chartex" xmlns:cx3="http://schemas.microsoft.com/office/drawing/2016/5/9/chartex" xmlns:cx4="http://schemas.microsoft.com/office/drawing/2016/5/10/chartex" xmlns:cx5="http://schemas.microsoft.com/office/drawing/2016/5/11/chartex" xmlns:cx6="http://schemas.microsoft.com/office/drawing/2016/5/12/chartex" xmlns:cx7="http://schemas.microsoft.com/office/drawing/2016/5/13/chartex" xmlns:cx8="http://schemas.microsoft.com/office/drawing/2016/5/14/chartex" xmlns:mc="http://schemas.openxmlformats.org/markup-compatibility/2006" xmlns:aink="http://schemas.microsoft.com/office/drawing/2016/ink" xmlns:am3d="http://schemas.microsoft.com/office/drawing/2017/model3d" xmlns:o="urn:schemas-microsoft-com:office:office" xmlns:r="http://schemas.openxmlformats.org/officeDocument/2006/relationships" xmlns:m="http://schemas.openxmlformats.org/officeDocument/2006/math" xmlns:v="urn:schemas-microsoft-com:vml" xmlns:wp14="http://schemas.microsoft.com/office/word/2010/wordprocessingDrawing" xmlns:wp="http://schemas.openxmlformats.org/drawingml/2006/wordprocessingDrawing" xmlns:w10="urn:schemas-microsoft-com:office:word" xmlns:w="http://schemas.openxmlformats.org/wordprocessingml/2006/main" xmlns:w14="http://schemas.microsoft.com/office/word/2010/wordml" xmlns:w15="http://schemas.microsoft.com/office/word/2012/wordml" xmlns:w16cid="http://schemas.microsoft.com/office/word/2016/wordml/cid" xmlns:w16se="http://schemas.microsoft.com/office/word/2015/wordml/symex" xmlns:wpg="http://schemas.microsoft.com/office/word/2010/wordprocessingGroup" xmlns:wpi="http://schemas.microsoft.com/office/word/2010/wordprocessingInk" xmlns:wne="http://schemas.microsoft.com/office/word/2006/wordml" xmlns:wps="http://schemas.microsoft.com/office/word/2010/wordprocessingShape" mc:Ignorable="w14 w15 w16se w16cid wp14">
   <w:p>
     <w:pPr>
-      <w:pStyle w:val="a3"/>
+      <w:pStyle w:val="a4"/>
     </w:pPr>
     <w:r>
       <w:rPr>
@@ -18458,7 +18440,6 @@
     <w:lvl w:ilvl="0" w:tplc="28B2C39A">
       <w:start w:val="1"/>
       <w:numFmt w:val="japaneseCounting"/>
-      <w:pStyle w:val="1"/>
       <w:lvlText w:val="%1、"/>
       <w:lvlJc w:val="left"/>
       <w:pPr>
@@ -20821,10 +20802,11 @@
   <w:abstractNum w:abstractNumId="40" w15:restartNumberingAfterBreak="0">
     <w:nsid w:val="7BCF144C"/>
     <w:multiLevelType w:val="multilevel"/>
-    <w:tmpl w:val="BFE2C272"/>
+    <w:tmpl w:val="1CB6CD24"/>
     <w:lvl w:ilvl="0">
       <w:start w:val="1"/>
       <w:numFmt w:val="chineseCountingThousand"/>
+      <w:pStyle w:val="1"/>
       <w:lvlText w:val="%1、"/>
       <w:lvlJc w:val="left"/>
       <w:pPr>
@@ -21659,27 +21641,19 @@
   </w:style>
   <w:style w:type="paragraph" w:styleId="1">
     <w:name w:val="heading 1"/>
-    <w:basedOn w:val="a"/>
+    <w:basedOn w:val="a0"/>
     <w:next w:val="a"/>
     <w:link w:val="10"/>
     <w:autoRedefine/>
     <w:qFormat/>
-    <w:rsid w:val="008851B0"/>
+    <w:rsid w:val="004854D8"/>
     <w:pPr>
       <w:numPr>
-        <w:numId w:val="30"/>
+        <w:numId w:val="29"/>
       </w:numPr>
-      <w:spacing w:beforeLines="50" w:before="156" w:afterLines="50" w:after="156"/>
-      <w:ind w:left="0" w:firstLine="0"/>
-      <w:outlineLvl w:val="0"/>
+      <w:spacing w:beforeLines="50" w:before="120" w:afterLines="50" w:after="120"/>
+      <w:jc w:val="left"/>
     </w:pPr>
-    <w:rPr>
-      <w:b/>
-      <w:bCs/>
-      <w:kern w:val="44"/>
-      <w:sz w:val="28"/>
-      <w:szCs w:val="44"/>
-    </w:rPr>
   </w:style>
   <w:style w:type="paragraph" w:styleId="2">
     <w:name w:val="heading 2"/>
@@ -21689,7 +21663,7 @@
     <w:autoRedefine/>
     <w:unhideWhenUsed/>
     <w:qFormat/>
-    <w:rsid w:val="000B68DD"/>
+    <w:rsid w:val="004854D8"/>
     <w:pPr>
       <w:keepNext/>
       <w:keepLines/>
@@ -21697,7 +21671,7 @@
         <w:ilvl w:val="1"/>
         <w:numId w:val="29"/>
       </w:numPr>
-      <w:spacing w:beforeLines="50" w:before="156" w:afterLines="50" w:after="156" w:line="240" w:lineRule="auto"/>
+      <w:spacing w:beforeLines="50" w:before="120" w:afterLines="50" w:after="120" w:line="240" w:lineRule="auto"/>
       <w:outlineLvl w:val="1"/>
     </w:pPr>
     <w:rPr>
@@ -21733,13 +21707,13 @@
       <w:szCs w:val="32"/>
     </w:rPr>
   </w:style>
-  <w:style w:type="character" w:default="1" w:styleId="a0">
+  <w:style w:type="character" w:default="1" w:styleId="a1">
     <w:name w:val="Default Paragraph Font"/>
     <w:uiPriority w:val="1"/>
     <w:semiHidden/>
     <w:unhideWhenUsed/>
   </w:style>
-  <w:style w:type="table" w:default="1" w:styleId="a1">
+  <w:style w:type="table" w:default="1" w:styleId="a2">
     <w:name w:val="Normal Table"/>
     <w:uiPriority w:val="99"/>
     <w:semiHidden/>
@@ -21754,16 +21728,16 @@
       </w:tblCellMar>
     </w:tblPr>
   </w:style>
-  <w:style w:type="numbering" w:default="1" w:styleId="a2">
+  <w:style w:type="numbering" w:default="1" w:styleId="a3">
     <w:name w:val="No List"/>
     <w:uiPriority w:val="99"/>
     <w:semiHidden/>
     <w:unhideWhenUsed/>
   </w:style>
-  <w:style w:type="paragraph" w:styleId="a3">
+  <w:style w:type="paragraph" w:styleId="a4">
     <w:name w:val="header"/>
     <w:basedOn w:val="a"/>
-    <w:link w:val="a4"/>
+    <w:link w:val="a5"/>
     <w:pPr>
       <w:pBdr>
         <w:bottom w:val="single" w:sz="6" w:space="1" w:color="auto"/>
@@ -21780,7 +21754,7 @@
       <w:szCs w:val="18"/>
     </w:rPr>
   </w:style>
-  <w:style w:type="paragraph" w:customStyle="1" w:styleId="a5">
+  <w:style w:type="paragraph" w:customStyle="1" w:styleId="a6">
     <w:name w:val="插图"/>
     <w:basedOn w:val="a"/>
     <w:autoRedefine/>
@@ -21795,10 +21769,10 @@
       <w:szCs w:val="20"/>
     </w:rPr>
   </w:style>
-  <w:style w:type="paragraph" w:styleId="a6">
+  <w:style w:type="paragraph" w:styleId="a7">
     <w:name w:val="footer"/>
     <w:basedOn w:val="a"/>
-    <w:link w:val="a7"/>
+    <w:link w:val="a8"/>
     <w:uiPriority w:val="99"/>
     <w:pPr>
       <w:tabs>
@@ -21812,9 +21786,9 @@
       <w:szCs w:val="18"/>
     </w:rPr>
   </w:style>
-  <w:style w:type="character" w:customStyle="1" w:styleId="a7">
+  <w:style w:type="character" w:customStyle="1" w:styleId="a8">
     <w:name w:val="页脚 字符"/>
-    <w:link w:val="a6"/>
+    <w:link w:val="a7"/>
     <w:uiPriority w:val="99"/>
     <w:rsid w:val="00BB2F26"/>
     <w:rPr>
@@ -21822,7 +21796,7 @@
       <w:szCs w:val="18"/>
     </w:rPr>
   </w:style>
-  <w:style w:type="paragraph" w:styleId="a8">
+  <w:style w:type="paragraph" w:styleId="a0">
     <w:name w:val="Title"/>
     <w:basedOn w:val="a"/>
     <w:next w:val="a"/>
@@ -21845,8 +21819,8 @@
   </w:style>
   <w:style w:type="character" w:customStyle="1" w:styleId="a9">
     <w:name w:val="标题 字符"/>
-    <w:basedOn w:val="a0"/>
-    <w:link w:val="a8"/>
+    <w:basedOn w:val="a1"/>
+    <w:link w:val="a0"/>
     <w:rsid w:val="000B68DD"/>
     <w:rPr>
       <w:rFonts w:cstheme="majorBidi"/>
@@ -21858,20 +21832,20 @@
   </w:style>
   <w:style w:type="character" w:customStyle="1" w:styleId="10">
     <w:name w:val="标题 1 字符"/>
-    <w:basedOn w:val="a0"/>
+    <w:basedOn w:val="a1"/>
     <w:link w:val="1"/>
-    <w:rsid w:val="008851B0"/>
+    <w:rsid w:val="004854D8"/>
     <w:rPr>
+      <w:rFonts w:cstheme="majorBidi"/>
       <w:b/>
       <w:bCs/>
-      <w:kern w:val="44"/>
-      <w:sz w:val="28"/>
-      <w:szCs w:val="44"/>
+      <w:sz w:val="32"/>
+      <w:szCs w:val="32"/>
     </w:rPr>
   </w:style>
   <w:style w:type="table" w:styleId="aa">
     <w:name w:val="Table Grid"/>
-    <w:basedOn w:val="a1"/>
+    <w:basedOn w:val="a2"/>
     <w:rsid w:val="00712D3D"/>
     <w:tblPr>
       <w:tblBorders>
@@ -21899,9 +21873,9 @@
   </w:style>
   <w:style w:type="character" w:customStyle="1" w:styleId="20">
     <w:name w:val="标题 2 字符"/>
-    <w:basedOn w:val="a0"/>
+    <w:basedOn w:val="a1"/>
     <w:link w:val="2"/>
-    <w:rsid w:val="008B0D3B"/>
+    <w:rsid w:val="004854D8"/>
     <w:rPr>
       <w:rFonts w:ascii="Calibri" w:hAnsi="Calibri" w:cstheme="majorBidi"/>
       <w:b/>
@@ -21912,7 +21886,7 @@
   </w:style>
   <w:style w:type="character" w:customStyle="1" w:styleId="30">
     <w:name w:val="标题 3 字符"/>
-    <w:basedOn w:val="a0"/>
+    <w:basedOn w:val="a1"/>
     <w:link w:val="3"/>
     <w:rsid w:val="008B0D3B"/>
     <w:rPr>
@@ -21937,7 +21911,7 @@
   </w:style>
   <w:style w:type="character" w:customStyle="1" w:styleId="EndNoteBibliographyTitle0">
     <w:name w:val="EndNote Bibliography Title 字符"/>
-    <w:basedOn w:val="a0"/>
+    <w:basedOn w:val="a1"/>
     <w:link w:val="EndNoteBibliographyTitle"/>
     <w:rsid w:val="00AE4894"/>
     <w:rPr>
@@ -21961,7 +21935,7 @@
   </w:style>
   <w:style w:type="character" w:customStyle="1" w:styleId="EndNoteBibliography0">
     <w:name w:val="EndNote Bibliography 字符"/>
-    <w:basedOn w:val="a0"/>
+    <w:basedOn w:val="a1"/>
     <w:link w:val="EndNoteBibliography"/>
     <w:rsid w:val="0025163C"/>
     <w:rPr>
@@ -21972,7 +21946,7 @@
   </w:style>
   <w:style w:type="table" w:styleId="21">
     <w:name w:val="Plain Table 2"/>
-    <w:basedOn w:val="a1"/>
+    <w:basedOn w:val="a2"/>
     <w:uiPriority w:val="42"/>
     <w:rsid w:val="00545756"/>
     <w:tblPr>
@@ -22049,7 +22023,7 @@
   </w:style>
   <w:style w:type="character" w:styleId="ab">
     <w:name w:val="footnote reference"/>
-    <w:basedOn w:val="a0"/>
+    <w:basedOn w:val="a1"/>
     <w:uiPriority w:val="99"/>
     <w:rsid w:val="0094372A"/>
     <w:rPr>
@@ -22060,7 +22034,7 @@
   </w:style>
   <w:style w:type="character" w:customStyle="1" w:styleId="ac">
     <w:name w:val="表格"/>
-    <w:basedOn w:val="a0"/>
+    <w:basedOn w:val="a1"/>
     <w:rsid w:val="00A240C2"/>
     <w:rPr>
       <w:b/>
@@ -22070,7 +22044,7 @@
   </w:style>
   <w:style w:type="character" w:customStyle="1" w:styleId="ad">
     <w:name w:val="表格内容"/>
-    <w:basedOn w:val="a0"/>
+    <w:basedOn w:val="a1"/>
     <w:rsid w:val="00A240C2"/>
     <w:rPr>
       <w:sz w:val="18"/>
@@ -22107,7 +22081,7 @@
   </w:style>
   <w:style w:type="character" w:customStyle="1" w:styleId="af0">
     <w:name w:val="引用 字符"/>
-    <w:basedOn w:val="a0"/>
+    <w:basedOn w:val="a1"/>
     <w:link w:val="af"/>
     <w:uiPriority w:val="99"/>
     <w:rsid w:val="0009427A"/>
@@ -22121,7 +22095,7 @@
   </w:style>
   <w:style w:type="numbering" w:customStyle="1" w:styleId="11">
     <w:name w:val="无列表1"/>
-    <w:next w:val="a2"/>
+    <w:next w:val="a3"/>
     <w:uiPriority w:val="99"/>
     <w:semiHidden/>
     <w:unhideWhenUsed/>
@@ -22144,7 +22118,7 @@
   </w:style>
   <w:style w:type="character" w:customStyle="1" w:styleId="af2">
     <w:name w:val="脚注文本 字符"/>
-    <w:basedOn w:val="a0"/>
+    <w:basedOn w:val="a1"/>
     <w:link w:val="af1"/>
     <w:uiPriority w:val="99"/>
     <w:rsid w:val="004764C5"/>
@@ -22153,25 +22127,10 @@
       <w:szCs w:val="18"/>
     </w:rPr>
   </w:style>
-  <w:style w:type="paragraph" w:customStyle="1" w:styleId="af3">
-    <w:name w:val="目录"/>
-    <w:basedOn w:val="a"/>
-    <w:rsid w:val="003F4312"/>
-    <w:pPr>
-      <w:suppressLineNumbers/>
-      <w:suppressAutoHyphens/>
-      <w:spacing w:line="280" w:lineRule="exact"/>
-      <w:jc w:val="left"/>
-    </w:pPr>
-    <w:rPr>
-      <w:rFonts w:cs="Tahoma"/>
-      <w:sz w:val="21"/>
-    </w:rPr>
-  </w:style>
-  <w:style w:type="paragraph" w:styleId="af4">
+  <w:style w:type="paragraph" w:styleId="af3">
     <w:name w:val="Balloon Text"/>
     <w:basedOn w:val="a"/>
-    <w:link w:val="af5"/>
+    <w:link w:val="af4"/>
     <w:uiPriority w:val="99"/>
     <w:rsid w:val="003F4312"/>
     <w:pPr>
@@ -22184,10 +22143,10 @@
       <w:szCs w:val="18"/>
     </w:rPr>
   </w:style>
-  <w:style w:type="character" w:customStyle="1" w:styleId="af5">
+  <w:style w:type="character" w:customStyle="1" w:styleId="af4">
     <w:name w:val="批注框文本 字符"/>
-    <w:basedOn w:val="a0"/>
-    <w:link w:val="af4"/>
+    <w:basedOn w:val="a1"/>
+    <w:link w:val="af3"/>
     <w:uiPriority w:val="99"/>
     <w:rsid w:val="003F4312"/>
     <w:rPr>
@@ -22195,10 +22154,10 @@
       <w:szCs w:val="18"/>
     </w:rPr>
   </w:style>
-  <w:style w:type="paragraph" w:styleId="af6">
+  <w:style w:type="paragraph" w:styleId="af5">
     <w:name w:val="Plain Text"/>
     <w:basedOn w:val="a"/>
-    <w:link w:val="af7"/>
+    <w:link w:val="af6"/>
     <w:unhideWhenUsed/>
     <w:rsid w:val="003F4312"/>
     <w:pPr>
@@ -22211,10 +22170,10 @@
       <w:szCs w:val="21"/>
     </w:rPr>
   </w:style>
-  <w:style w:type="character" w:customStyle="1" w:styleId="af7">
+  <w:style w:type="character" w:customStyle="1" w:styleId="af6">
     <w:name w:val="纯文本 字符"/>
-    <w:basedOn w:val="a0"/>
-    <w:link w:val="af6"/>
+    <w:basedOn w:val="a1"/>
+    <w:link w:val="af5"/>
     <w:rsid w:val="003F4312"/>
     <w:rPr>
       <w:rFonts w:ascii="宋体" w:hAnsi="Courier New" w:cs="Courier New"/>
@@ -22223,21 +22182,21 @@
       <w:szCs w:val="21"/>
     </w:rPr>
   </w:style>
-  <w:style w:type="character" w:customStyle="1" w:styleId="a4">
+  <w:style w:type="character" w:customStyle="1" w:styleId="a5">
     <w:name w:val="页眉 字符"/>
-    <w:basedOn w:val="a0"/>
-    <w:link w:val="a3"/>
+    <w:basedOn w:val="a1"/>
+    <w:link w:val="a4"/>
     <w:rsid w:val="003F4312"/>
     <w:rPr>
       <w:sz w:val="18"/>
       <w:szCs w:val="18"/>
     </w:rPr>
   </w:style>
-  <w:style w:type="paragraph" w:customStyle="1" w:styleId="af8">
+  <w:style w:type="paragraph" w:customStyle="1" w:styleId="af7">
     <w:name w:val="灰色底纹"/>
     <w:basedOn w:val="a"/>
     <w:next w:val="a"/>
-    <w:link w:val="af9"/>
+    <w:link w:val="af8"/>
     <w:autoRedefine/>
     <w:rsid w:val="003F4312"/>
     <w:pPr>
@@ -22250,10 +22209,10 @@
       <w:shd w:val="pct15" w:color="auto" w:fill="FFFFFF"/>
     </w:rPr>
   </w:style>
-  <w:style w:type="character" w:customStyle="1" w:styleId="af9">
+  <w:style w:type="character" w:customStyle="1" w:styleId="af8">
     <w:name w:val="灰色底纹 字符"/>
     <w:basedOn w:val="20"/>
-    <w:link w:val="af8"/>
+    <w:link w:val="af7"/>
     <w:rsid w:val="003F4312"/>
     <w:rPr>
       <w:rFonts w:asciiTheme="majorHAnsi" w:eastAsia="楷体" w:hAnsiTheme="majorHAnsi" w:cstheme="majorBidi"/>
@@ -22265,7 +22224,7 @@
   </w:style>
   <w:style w:type="table" w:customStyle="1" w:styleId="12">
     <w:name w:val="样式1"/>
-    <w:basedOn w:val="a1"/>
+    <w:basedOn w:val="a2"/>
     <w:uiPriority w:val="99"/>
     <w:rsid w:val="003F4312"/>
     <w:pPr>
@@ -22282,10 +22241,10 @@
       <w:shd w:val="clear" w:color="auto" w:fill="E5E5E5"/>
     </w:tcPr>
   </w:style>
-  <w:style w:type="paragraph" w:customStyle="1" w:styleId="afa">
+  <w:style w:type="paragraph" w:customStyle="1" w:styleId="af9">
     <w:name w:val="黑体正文"/>
     <w:basedOn w:val="a"/>
-    <w:link w:val="afb"/>
+    <w:link w:val="afa"/>
     <w:rsid w:val="003F4312"/>
     <w:pPr>
       <w:suppressAutoHyphens/>
@@ -22297,10 +22256,10 @@
       <w:sz w:val="21"/>
     </w:rPr>
   </w:style>
-  <w:style w:type="character" w:customStyle="1" w:styleId="afb">
+  <w:style w:type="character" w:customStyle="1" w:styleId="afa">
     <w:name w:val="黑体正文 字符"/>
-    <w:basedOn w:val="a0"/>
-    <w:link w:val="afa"/>
+    <w:basedOn w:val="a1"/>
+    <w:link w:val="af9"/>
     <w:rsid w:val="003F4312"/>
     <w:rPr>
       <w:rFonts w:eastAsia="黑体"/>
@@ -22326,7 +22285,6 @@
       </w:numPr>
       <w:suppressAutoHyphens/>
       <w:spacing w:beforeLines="0" w:before="240" w:afterLines="0" w:after="0" w:line="256" w:lineRule="auto"/>
-      <w:jc w:val="left"/>
       <w:outlineLvl w:val="9"/>
     </w:pPr>
     <w:rPr>
@@ -22334,14 +22292,11 @@
       <w:b w:val="0"/>
       <w:bCs w:val="0"/>
       <w:color w:val="2E74B5"/>
-      <w:kern w:val="0"/>
-      <w:sz w:val="32"/>
-      <w:szCs w:val="32"/>
     </w:rPr>
   </w:style>
-  <w:style w:type="character" w:styleId="afc">
+  <w:style w:type="character" w:styleId="afb">
     <w:name w:val="Placeholder Text"/>
-    <w:basedOn w:val="a0"/>
+    <w:basedOn w:val="a1"/>
     <w:uiPriority w:val="99"/>
     <w:semiHidden/>
     <w:rsid w:val="003F4312"/>
@@ -22349,10 +22304,10 @@
       <w:color w:val="808080"/>
     </w:rPr>
   </w:style>
-  <w:style w:type="character" w:styleId="afd">
+  <w:style w:type="character" w:styleId="afc">
     <w:name w:val="Intense Emphasis"/>
     <w:aliases w:val="注释2"/>
-    <w:basedOn w:val="a0"/>
+    <w:basedOn w:val="a1"/>
     <w:uiPriority w:val="21"/>
     <w:rsid w:val="008B0D3B"/>
     <w:rPr>
@@ -22714,7 +22669,7 @@
 </file>
 
 <file path=customXml/itemProps1.xml><?xml version="1.0" encoding="utf-8"?>
-<ds:datastoreItem xmlns:ds="http://schemas.openxmlformats.org/officeDocument/2006/customXml" ds:itemID="{52E6CCBE-44EA-4236-B4A5-095A0F7909DE}">
+<ds:datastoreItem xmlns:ds="http://schemas.openxmlformats.org/officeDocument/2006/customXml" ds:itemID="{B2D56522-AF24-4862-BC2B-CC531F249A13}">
   <ds:schemaRefs>
     <ds:schemaRef ds:uri="http://schemas.openxmlformats.org/officeDocument/2006/bibliography"/>
   </ds:schemaRefs>

</xml_diff>

<commit_message>
finish report 4, edit 1~3 documents' format
</commit_message>
<xml_diff>
--- a/Word/20151910042-刘鹏-C实验01-简单程序设计调试.docx
+++ b/Word/20151910042-刘鹏-C实验01-简单程序设计调试.docx
@@ -22,8 +22,6 @@
         </w:rPr>
         <w:t>《高级语言程序设计》</w:t>
       </w:r>
-      <w:bookmarkStart w:id="1" w:name="_GoBack"/>
-      <w:bookmarkEnd w:id="1"/>
       <w:r>
         <w:rPr>
           <w:rFonts w:hint="eastAsia"/>
@@ -4895,6 +4893,8 @@
       <w:pPr>
         <w:pStyle w:val="3"/>
       </w:pPr>
+      <w:bookmarkStart w:id="1" w:name="_GoBack"/>
+      <w:bookmarkEnd w:id="1"/>
       <w:r>
         <w:rPr>
           <w:rFonts w:hint="eastAsia"/>
@@ -14750,12 +14750,12 @@
       </w:r>
       <w:smartTag w:uri="urn:schemas-microsoft-com:office:smarttags" w:element="chmetcnv">
         <w:smartTagPr>
+          <w:attr w:name="UnitName" w:val="C"/>
+          <w:attr w:name="SourceValue" w:val="225"/>
+          <w:attr w:name="HasSpace" w:val="True"/>
+          <w:attr w:name="Negative" w:val="True"/>
+          <w:attr w:name="NumberType" w:val="1"/>
           <w:attr w:name="TCSC" w:val="0"/>
-          <w:attr w:name="NumberType" w:val="1"/>
-          <w:attr w:name="Negative" w:val="True"/>
-          <w:attr w:name="HasSpace" w:val="True"/>
-          <w:attr w:name="SourceValue" w:val="225"/>
-          <w:attr w:name="UnitName" w:val="C"/>
         </w:smartTagPr>
         <w:r>
           <w:t>-225  C</w:t>
@@ -15078,12 +15078,12 @@
       <w:proofErr w:type="gramEnd"/>
       <w:smartTag w:uri="urn:schemas-microsoft-com:office:smarttags" w:element="chmetcnv">
         <w:smartTagPr>
+          <w:attr w:name="UnitName" w:val="’"/>
+          <w:attr w:name="SourceValue" w:val="4"/>
+          <w:attr w:name="HasSpace" w:val="False"/>
+          <w:attr w:name="Negative" w:val="False"/>
+          <w:attr w:name="NumberType" w:val="1"/>
           <w:attr w:name="TCSC" w:val="0"/>
-          <w:attr w:name="NumberType" w:val="1"/>
-          <w:attr w:name="Negative" w:val="False"/>
-          <w:attr w:name="HasSpace" w:val="False"/>
-          <w:attr w:name="SourceValue" w:val="4"/>
-          <w:attr w:name="UnitName" w:val="’"/>
         </w:smartTagPr>
         <w:r>
           <w:rPr>
@@ -15103,12 +15103,12 @@
       </w:r>
       <w:smartTag w:uri="urn:schemas-microsoft-com:office:smarttags" w:element="chmetcnv">
         <w:smartTagPr>
+          <w:attr w:name="UnitName" w:val="a"/>
+          <w:attr w:name="SourceValue" w:val="5"/>
+          <w:attr w:name="HasSpace" w:val="False"/>
+          <w:attr w:name="Negative" w:val="False"/>
+          <w:attr w:name="NumberType" w:val="1"/>
           <w:attr w:name="TCSC" w:val="0"/>
-          <w:attr w:name="NumberType" w:val="1"/>
-          <w:attr w:name="Negative" w:val="False"/>
-          <w:attr w:name="HasSpace" w:val="False"/>
-          <w:attr w:name="SourceValue" w:val="5"/>
-          <w:attr w:name="UnitName" w:val="a"/>
         </w:smartTagPr>
         <w:r>
           <w:rPr>
@@ -15262,12 +15262,12 @@
       </w:r>
       <w:smartTag w:uri="urn:schemas-microsoft-com:office:smarttags" w:element="chmetcnv">
         <w:smartTagPr>
+          <w:attr w:name="UnitName" w:val="’"/>
+          <w:attr w:name="SourceValue" w:val="101"/>
+          <w:attr w:name="HasSpace" w:val="False"/>
+          <w:attr w:name="Negative" w:val="False"/>
+          <w:attr w:name="NumberType" w:val="1"/>
           <w:attr w:name="TCSC" w:val="0"/>
-          <w:attr w:name="NumberType" w:val="1"/>
-          <w:attr w:name="Negative" w:val="False"/>
-          <w:attr w:name="HasSpace" w:val="False"/>
-          <w:attr w:name="SourceValue" w:val="101"/>
-          <w:attr w:name="UnitName" w:val="’"/>
         </w:smartTagPr>
         <w:r>
           <w:rPr>
@@ -15409,12 +15409,12 @@
       </w:r>
       <w:smartTag w:uri="urn:schemas-microsoft-com:office:smarttags" w:element="chmetcnv">
         <w:smartTagPr>
+          <w:attr w:name="UnitName" w:val="’"/>
+          <w:attr w:name="SourceValue" w:val="89"/>
+          <w:attr w:name="HasSpace" w:val="False"/>
+          <w:attr w:name="Negative" w:val="False"/>
+          <w:attr w:name="NumberType" w:val="1"/>
           <w:attr w:name="TCSC" w:val="0"/>
-          <w:attr w:name="NumberType" w:val="1"/>
-          <w:attr w:name="Negative" w:val="False"/>
-          <w:attr w:name="HasSpace" w:val="False"/>
-          <w:attr w:name="SourceValue" w:val="89"/>
-          <w:attr w:name="UnitName" w:val="’"/>
         </w:smartTagPr>
         <w:r>
           <w:t>089’</w:t>
@@ -15500,12 +15500,12 @@
       </w:r>
       <w:smartTag w:uri="urn:schemas-microsoft-com:office:smarttags" w:element="chmetcnv">
         <w:smartTagPr>
+          <w:attr w:name="UnitName" w:val="l"/>
+          <w:attr w:name="SourceValue" w:val="45678"/>
+          <w:attr w:name="HasSpace" w:val="False"/>
+          <w:attr w:name="Negative" w:val="False"/>
+          <w:attr w:name="NumberType" w:val="1"/>
           <w:attr w:name="TCSC" w:val="0"/>
-          <w:attr w:name="NumberType" w:val="1"/>
-          <w:attr w:name="Negative" w:val="False"/>
-          <w:attr w:name="HasSpace" w:val="False"/>
-          <w:attr w:name="SourceValue" w:val="45678"/>
-          <w:attr w:name="UnitName" w:val="l"/>
         </w:smartTagPr>
         <w:r>
           <w:t>45678L</w:t>
@@ -15536,12 +15536,12 @@
       </w:r>
       <w:smartTag w:uri="urn:schemas-microsoft-com:office:smarttags" w:element="chmetcnv">
         <w:smartTagPr>
+          <w:attr w:name="UnitName" w:val="’"/>
+          <w:attr w:name="SourceValue" w:val="63"/>
+          <w:attr w:name="HasSpace" w:val="False"/>
+          <w:attr w:name="Negative" w:val="False"/>
+          <w:attr w:name="NumberType" w:val="1"/>
           <w:attr w:name="TCSC" w:val="0"/>
-          <w:attr w:name="NumberType" w:val="1"/>
-          <w:attr w:name="Negative" w:val="False"/>
-          <w:attr w:name="HasSpace" w:val="False"/>
-          <w:attr w:name="SourceValue" w:val="63"/>
-          <w:attr w:name="UnitName" w:val="’"/>
         </w:smartTagPr>
         <w:r>
           <w:t>063’</w:t>
@@ -22669,7 +22669,7 @@
 </file>
 
 <file path=customXml/itemProps1.xml><?xml version="1.0" encoding="utf-8"?>
-<ds:datastoreItem xmlns:ds="http://schemas.openxmlformats.org/officeDocument/2006/customXml" ds:itemID="{B2D56522-AF24-4862-BC2B-CC531F249A13}">
+<ds:datastoreItem xmlns:ds="http://schemas.openxmlformats.org/officeDocument/2006/customXml" ds:itemID="{EAFD8E76-9287-44B5-B7FE-A82ADB18A950}">
   <ds:schemaRefs>
     <ds:schemaRef ds:uri="http://schemas.openxmlformats.org/officeDocument/2006/bibliography"/>
   </ds:schemaRefs>

</xml_diff>